<commit_message>
statment of the problem
</commit_message>
<xml_diff>
--- a/Exam Overflow - Documentation.docx
+++ b/Exam Overflow - Documentation.docx
@@ -24,188 +24,480 @@
         </w:rPr>
         <w:t>Chapter one: Introduction</w:t>
       </w:r>
+    </w:p>
+    <w:p>
+      <w:pPr>
+        <w:rPr>
+          <w:rFonts w:hint="default" w:ascii="Calibri" w:hAnsi="Calibri" w:cs="Calibri"/>
+          <w:b/>
+          <w:bCs/>
+          <w:sz w:val="26"/>
+          <w:szCs w:val="26"/>
+        </w:rPr>
+      </w:pPr>
+      <w:r>
+        <w:rPr>
+          <w:rFonts w:hint="default" w:ascii="Calibri" w:hAnsi="Calibri" w:cs="Calibri"/>
+          <w:b/>
+          <w:bCs/>
+          <w:sz w:val="26"/>
+          <w:szCs w:val="26"/>
+        </w:rPr>
+        <w:t>Background:</w:t>
+      </w:r>
+    </w:p>
+    <w:p>
+      <w:pPr>
+        <w:rPr>
+          <w:rFonts w:hint="default" w:ascii="Calibri" w:hAnsi="Calibri" w:cs="Calibri"/>
+          <w:sz w:val="26"/>
+          <w:szCs w:val="26"/>
+        </w:rPr>
+      </w:pPr>
+    </w:p>
+    <w:p>
+      <w:pPr>
+        <w:rPr>
+          <w:rFonts w:hint="default" w:ascii="Calibri" w:hAnsi="Calibri" w:cs="Calibri"/>
+          <w:sz w:val="26"/>
+          <w:szCs w:val="26"/>
+          <w:lang w:val="en-US"/>
+        </w:rPr>
+      </w:pPr>
+      <w:r>
+        <w:rPr>
+          <w:rFonts w:hint="default" w:ascii="Calibri" w:hAnsi="Calibri" w:cs="Calibri"/>
+          <w:sz w:val="26"/>
+          <w:szCs w:val="26"/>
+          <w:lang w:val="en-US"/>
+        </w:rPr>
+        <w:t>E</w:t>
+      </w:r>
+      <w:r>
+        <w:rPr>
+          <w:rFonts w:hint="default" w:ascii="Calibri" w:hAnsi="Calibri" w:cs="Calibri"/>
+          <w:sz w:val="26"/>
+          <w:szCs w:val="26"/>
+        </w:rPr>
+        <w:t xml:space="preserve">xams are a critical component of assessing students' knowledge and understanding of various subjects. However many students face difficulties in preparing effectively for exams which can lead to unsatisfactory results and even failure. Traditional study methods and resources may not always </w:t>
+      </w:r>
+      <w:r>
+        <w:rPr>
+          <w:rFonts w:hint="default" w:ascii="Calibri" w:hAnsi="Calibri" w:cs="Calibri"/>
+          <w:sz w:val="26"/>
+          <w:szCs w:val="26"/>
+          <w:lang w:val="en-US"/>
+        </w:rPr>
+        <w:t>leads</w:t>
+      </w:r>
+      <w:r>
+        <w:rPr>
+          <w:rFonts w:hint="default" w:ascii="Calibri" w:hAnsi="Calibri" w:cs="Calibri"/>
+          <w:sz w:val="26"/>
+          <w:szCs w:val="26"/>
+        </w:rPr>
+        <w:t xml:space="preserve"> to the specific needs and learning styles of individual students</w:t>
+      </w:r>
+      <w:r>
+        <w:rPr>
+          <w:rFonts w:hint="default" w:ascii="Calibri" w:hAnsi="Calibri" w:cs="Calibri"/>
+          <w:sz w:val="26"/>
+          <w:szCs w:val="26"/>
+          <w:lang w:val="en-US"/>
+        </w:rPr>
+        <w:t>.</w:t>
+      </w:r>
+    </w:p>
+    <w:p>
+      <w:pPr>
+        <w:rPr>
+          <w:rFonts w:hint="default" w:ascii="Calibri" w:hAnsi="Calibri" w:cs="Calibri"/>
+          <w:sz w:val="26"/>
+          <w:szCs w:val="26"/>
+        </w:rPr>
+      </w:pPr>
+    </w:p>
+    <w:p>
+      <w:pPr>
+        <w:rPr>
+          <w:rFonts w:hint="default" w:ascii="Calibri" w:hAnsi="Calibri" w:cs="Calibri"/>
+          <w:sz w:val="26"/>
+          <w:szCs w:val="26"/>
+        </w:rPr>
+      </w:pPr>
+      <w:r>
+        <w:rPr>
+          <w:rFonts w:hint="default" w:ascii="Calibri" w:hAnsi="Calibri" w:cs="Calibri"/>
+          <w:sz w:val="26"/>
+          <w:szCs w:val="26"/>
+        </w:rPr>
+        <w:t>Furthermore, students often struggle to identify their areas of weakness and find it challenging to improve upon them. They may lack access to targeted resources or personalized guidance that can help them address their knowledge gaps and enhance their understanding of key concepts. Additionally, the lack of opportunities for collaborative learning and discussion can limit students' ability to engage deeply with subject matter and gain different perspectives.</w:t>
+      </w:r>
+    </w:p>
+    <w:p>
+      <w:pPr>
+        <w:rPr>
+          <w:rFonts w:hint="default" w:ascii="Calibri" w:hAnsi="Calibri" w:cs="Calibri"/>
+          <w:sz w:val="26"/>
+          <w:szCs w:val="26"/>
+        </w:rPr>
+      </w:pPr>
+    </w:p>
+    <w:p>
+      <w:pPr>
+        <w:rPr>
+          <w:rFonts w:hint="default" w:ascii="Calibri" w:hAnsi="Calibri" w:cs="Calibri"/>
+          <w:sz w:val="26"/>
+          <w:szCs w:val="26"/>
+        </w:rPr>
+      </w:pPr>
+      <w:r>
+        <w:rPr>
+          <w:rFonts w:hint="default" w:ascii="Calibri" w:hAnsi="Calibri" w:cs="Calibri"/>
+          <w:sz w:val="26"/>
+          <w:szCs w:val="26"/>
+        </w:rPr>
+        <w:t>Motivated students are more likely to perform well academically and overcome challenges. However, maintaining motivation throughout the learning process can be difficult, especially in the face of setbacks or the monotony of exam preparation. Students may benefit from motivational resources that inspire and uplift them, reminding them of the importance of their education and encouraging them to persist in their efforts.</w:t>
+      </w:r>
+    </w:p>
+    <w:p>
+      <w:pPr>
+        <w:rPr>
+          <w:rFonts w:hint="default" w:ascii="Calibri" w:hAnsi="Calibri" w:cs="Calibri"/>
+          <w:sz w:val="26"/>
+          <w:szCs w:val="26"/>
+        </w:rPr>
+      </w:pPr>
+    </w:p>
+    <w:p>
+      <w:pPr>
+        <w:rPr>
+          <w:rFonts w:hint="default" w:ascii="Calibri" w:hAnsi="Calibri" w:cs="Calibri"/>
+          <w:sz w:val="26"/>
+          <w:szCs w:val="26"/>
+        </w:rPr>
+      </w:pPr>
+      <w:r>
+        <w:rPr>
+          <w:rFonts w:hint="default" w:ascii="Calibri" w:hAnsi="Calibri" w:cs="Calibri"/>
+          <w:sz w:val="26"/>
+          <w:szCs w:val="26"/>
+        </w:rPr>
+        <w:t>To address these challenges and enhance the exam preparation experience, this project aims to develop an application that provides a comprehensive solution.</w:t>
+      </w:r>
+      <w:r>
+        <w:rPr>
+          <w:rFonts w:hint="default" w:ascii="Calibri" w:hAnsi="Calibri" w:cs="Calibri"/>
+          <w:sz w:val="26"/>
+          <w:szCs w:val="26"/>
+          <w:lang w:val="en-US"/>
+        </w:rPr>
+        <w:t xml:space="preserve"> </w:t>
+      </w:r>
+      <w:r>
+        <w:rPr>
+          <w:rFonts w:hint="default" w:ascii="Calibri" w:hAnsi="Calibri" w:cs="Calibri"/>
+          <w:sz w:val="26"/>
+          <w:szCs w:val="26"/>
+        </w:rPr>
+        <w:t>the application will offer a range of exams covering diverse topics, personalized recommendations for topic improvement, a platform for collaborative question discussions, and motivational resources. The goal is to empower students to prepare effectively, identify and address their weaknesses, engage in meaningful discussions, and stay motivated throughout their learning journey.</w:t>
+      </w:r>
+    </w:p>
+    <w:p/>
+    <w:p>
+      <w:pPr>
+        <w:rPr>
+          <w:rFonts w:hint="default" w:ascii="Calibri" w:hAnsi="Calibri" w:cs="Calibri"/>
+          <w:b/>
+          <w:bCs/>
+          <w:sz w:val="26"/>
+          <w:szCs w:val="26"/>
+        </w:rPr>
+      </w:pPr>
+      <w:r>
+        <w:rPr>
+          <w:rFonts w:hint="default" w:ascii="Calibri" w:hAnsi="Calibri" w:cs="Calibri"/>
+          <w:b/>
+          <w:bCs/>
+          <w:sz w:val="26"/>
+          <w:szCs w:val="26"/>
+        </w:rPr>
+        <w:t>Statement of the Problem</w:t>
+      </w:r>
+    </w:p>
+    <w:p>
+      <w:pPr>
+        <w:rPr>
+          <w:rFonts w:hint="default" w:ascii="Calibri" w:hAnsi="Calibri" w:cs="Calibri"/>
+          <w:sz w:val="26"/>
+          <w:szCs w:val="26"/>
+        </w:rPr>
+      </w:pPr>
+    </w:p>
+    <w:p>
+      <w:pPr>
+        <w:rPr>
+          <w:rFonts w:hint="default" w:ascii="Calibri" w:hAnsi="Calibri" w:cs="Calibri"/>
+          <w:sz w:val="26"/>
+          <w:szCs w:val="26"/>
+        </w:rPr>
+      </w:pPr>
+      <w:r>
+        <w:rPr>
+          <w:rFonts w:hint="default" w:ascii="Calibri" w:hAnsi="Calibri" w:cs="Calibri"/>
+          <w:sz w:val="26"/>
+          <w:szCs w:val="26"/>
+        </w:rPr>
+        <w:t xml:space="preserve">The problem that </w:t>
+      </w:r>
+      <w:r>
+        <w:rPr>
+          <w:rFonts w:hint="default" w:ascii="Calibri" w:hAnsi="Calibri" w:cs="Calibri"/>
+          <w:sz w:val="26"/>
+          <w:szCs w:val="26"/>
+          <w:lang w:val="en-US"/>
+        </w:rPr>
+        <w:t>many</w:t>
+      </w:r>
+      <w:r>
+        <w:rPr>
+          <w:rFonts w:hint="default" w:ascii="Calibri" w:hAnsi="Calibri" w:cs="Calibri"/>
+          <w:sz w:val="26"/>
+          <w:szCs w:val="26"/>
+        </w:rPr>
+        <w:t xml:space="preserve"> students face challenges in effectively preparing for exams, leading to unsatisfactory results and a high rate of exam failure. These challenges include:</w:t>
+      </w:r>
+    </w:p>
+    <w:p>
+      <w:pPr>
+        <w:rPr>
+          <w:rFonts w:hint="default" w:ascii="Calibri" w:hAnsi="Calibri" w:cs="Calibri"/>
+          <w:sz w:val="26"/>
+          <w:szCs w:val="26"/>
+        </w:rPr>
+      </w:pPr>
+    </w:p>
+    <w:p>
+      <w:pPr>
+        <w:rPr>
+          <w:rFonts w:hint="default" w:ascii="Calibri" w:hAnsi="Calibri" w:cs="Calibri"/>
+          <w:sz w:val="26"/>
+          <w:szCs w:val="26"/>
+        </w:rPr>
+      </w:pPr>
+      <w:r>
+        <w:rPr>
+          <w:rFonts w:hint="default" w:ascii="Calibri" w:hAnsi="Calibri" w:cs="Calibri"/>
+          <w:sz w:val="26"/>
+          <w:szCs w:val="26"/>
+        </w:rPr>
+        <w:t xml:space="preserve">1. </w:t>
+      </w:r>
+      <w:r>
+        <w:rPr>
+          <w:rFonts w:hint="default" w:ascii="Calibri" w:hAnsi="Calibri" w:cs="Calibri"/>
+          <w:b/>
+          <w:bCs/>
+          <w:sz w:val="26"/>
+          <w:szCs w:val="26"/>
+        </w:rPr>
+        <w:t>Lack of effective exam preparation:</w:t>
+      </w:r>
+      <w:r>
+        <w:rPr>
+          <w:rFonts w:hint="default" w:ascii="Calibri" w:hAnsi="Calibri" w:cs="Calibri"/>
+          <w:sz w:val="26"/>
+          <w:szCs w:val="26"/>
+        </w:rPr>
+        <w:t xml:space="preserve"> Many students struggle to organize their exam preparation efforts, resulting in </w:t>
+      </w:r>
+      <w:r>
+        <w:rPr>
+          <w:rFonts w:hint="default" w:ascii="Calibri" w:hAnsi="Calibri" w:cs="Calibri"/>
+          <w:sz w:val="26"/>
+          <w:szCs w:val="26"/>
+          <w:lang w:val="en-US"/>
+        </w:rPr>
+        <w:t xml:space="preserve">an </w:t>
+      </w:r>
+      <w:r>
+        <w:rPr>
+          <w:rFonts w:hint="default" w:ascii="Calibri" w:hAnsi="Calibri" w:cs="Calibri"/>
+          <w:sz w:val="26"/>
+          <w:szCs w:val="26"/>
+        </w:rPr>
+        <w:t xml:space="preserve">inefficient approach. They may not have access to comprehensive </w:t>
+      </w:r>
+      <w:r>
+        <w:rPr>
+          <w:rFonts w:hint="default" w:ascii="Calibri" w:hAnsi="Calibri" w:cs="Calibri"/>
+          <w:sz w:val="26"/>
+          <w:szCs w:val="26"/>
+          <w:lang w:val="en-US"/>
+        </w:rPr>
+        <w:t>self-accessing</w:t>
+      </w:r>
+      <w:r>
+        <w:rPr>
+          <w:rFonts w:hint="default" w:ascii="Calibri" w:hAnsi="Calibri" w:cs="Calibri"/>
+          <w:sz w:val="26"/>
+          <w:szCs w:val="26"/>
+        </w:rPr>
+        <w:t xml:space="preserve"> materials or guidance on how to structure their study time effectively.</w:t>
+      </w:r>
+    </w:p>
+    <w:p>
+      <w:pPr>
+        <w:rPr>
+          <w:rFonts w:hint="default" w:ascii="Calibri" w:hAnsi="Calibri" w:cs="Calibri"/>
+          <w:sz w:val="26"/>
+          <w:szCs w:val="26"/>
+        </w:rPr>
+      </w:pPr>
+    </w:p>
+    <w:p>
+      <w:pPr>
+        <w:rPr>
+          <w:rFonts w:hint="default" w:ascii="Calibri" w:hAnsi="Calibri" w:cs="Calibri"/>
+          <w:sz w:val="26"/>
+          <w:szCs w:val="26"/>
+        </w:rPr>
+      </w:pPr>
+      <w:r>
+        <w:rPr>
+          <w:rFonts w:hint="default" w:ascii="Calibri" w:hAnsi="Calibri" w:cs="Calibri"/>
+          <w:sz w:val="26"/>
+          <w:szCs w:val="26"/>
+        </w:rPr>
+        <w:t xml:space="preserve">2. </w:t>
+      </w:r>
+      <w:r>
+        <w:rPr>
+          <w:rFonts w:hint="default" w:ascii="Calibri" w:hAnsi="Calibri" w:cs="Calibri"/>
+          <w:b/>
+          <w:bCs/>
+          <w:sz w:val="26"/>
+          <w:szCs w:val="26"/>
+        </w:rPr>
+        <w:t>Difficulty in identifying areas for improvement:</w:t>
+      </w:r>
+      <w:r>
+        <w:rPr>
+          <w:rFonts w:hint="default" w:ascii="Calibri" w:hAnsi="Calibri" w:cs="Calibri"/>
+          <w:sz w:val="26"/>
+          <w:szCs w:val="26"/>
+        </w:rPr>
+        <w:t xml:space="preserve"> Students often find it challenging to identify their areas of weakness and prioritize topics that require further attention. Without a clear understanding of their knowledge gaps, they may not be able to focus their efforts on improving those areas.</w:t>
+      </w:r>
+    </w:p>
+    <w:p>
+      <w:pPr>
+        <w:rPr>
+          <w:rFonts w:hint="default" w:ascii="Calibri" w:hAnsi="Calibri" w:cs="Calibri"/>
+          <w:sz w:val="26"/>
+          <w:szCs w:val="26"/>
+        </w:rPr>
+      </w:pPr>
+    </w:p>
+    <w:p>
+      <w:pPr>
+        <w:rPr>
+          <w:rFonts w:hint="default" w:ascii="Calibri" w:hAnsi="Calibri" w:cs="Calibri"/>
+          <w:sz w:val="26"/>
+          <w:szCs w:val="26"/>
+          <w:lang w:val="en-US"/>
+        </w:rPr>
+      </w:pPr>
+      <w:r>
+        <w:rPr>
+          <w:rFonts w:hint="default" w:ascii="Calibri" w:hAnsi="Calibri" w:cs="Calibri"/>
+          <w:sz w:val="26"/>
+          <w:szCs w:val="26"/>
+        </w:rPr>
+        <w:t xml:space="preserve">3. </w:t>
+      </w:r>
+      <w:r>
+        <w:rPr>
+          <w:rFonts w:hint="default" w:ascii="Calibri" w:hAnsi="Calibri" w:cs="Calibri"/>
+          <w:b/>
+          <w:bCs/>
+          <w:sz w:val="26"/>
+          <w:szCs w:val="26"/>
+        </w:rPr>
+        <w:t xml:space="preserve">Limited opportunities for collaborative learning and discussion: </w:t>
+      </w:r>
+      <w:r>
+        <w:rPr>
+          <w:rFonts w:hint="default" w:ascii="Calibri" w:hAnsi="Calibri" w:cs="Calibri"/>
+          <w:sz w:val="26"/>
+          <w:szCs w:val="26"/>
+        </w:rPr>
+        <w:t>Engaging in discussions with peers and subject matter experts can enhance understanding and provide alternative perspectives. However, students often lack platforms or opportunities for meaningful question discussions</w:t>
+      </w:r>
+      <w:r>
+        <w:rPr>
+          <w:rFonts w:hint="default" w:ascii="Calibri" w:hAnsi="Calibri" w:cs="Calibri"/>
+          <w:sz w:val="26"/>
+          <w:szCs w:val="26"/>
+          <w:lang w:val="en-US"/>
+        </w:rPr>
+        <w:t>.</w:t>
+      </w:r>
+    </w:p>
+    <w:p>
+      <w:pPr>
+        <w:rPr>
+          <w:rFonts w:hint="default" w:ascii="Calibri" w:hAnsi="Calibri" w:cs="Calibri"/>
+          <w:sz w:val="26"/>
+          <w:szCs w:val="26"/>
+        </w:rPr>
+      </w:pPr>
+    </w:p>
+    <w:p>
+      <w:pPr>
+        <w:numPr>
+          <w:ilvl w:val="0"/>
+          <w:numId w:val="1"/>
+        </w:numPr>
+        <w:rPr>
+          <w:rFonts w:hint="default" w:ascii="Calibri" w:hAnsi="Calibri" w:cs="Calibri"/>
+          <w:sz w:val="26"/>
+          <w:szCs w:val="26"/>
+          <w:lang w:val="en-US"/>
+        </w:rPr>
+      </w:pPr>
+      <w:r>
+        <w:rPr>
+          <w:rFonts w:hint="default" w:ascii="Calibri" w:hAnsi="Calibri" w:cs="Calibri"/>
+          <w:b/>
+          <w:bCs/>
+          <w:sz w:val="26"/>
+          <w:szCs w:val="26"/>
+        </w:rPr>
+        <w:t>Lack of motivation</w:t>
+      </w:r>
+      <w:r>
+        <w:rPr>
+          <w:rFonts w:hint="default" w:ascii="Calibri" w:hAnsi="Calibri" w:cs="Calibri"/>
+          <w:sz w:val="26"/>
+          <w:szCs w:val="26"/>
+        </w:rPr>
+        <w:t xml:space="preserve">: Exam preparation can be a demanding and many students struggle to maintain motivation throughout. The absence of motivational resources and support systems can contribute to a decline in </w:t>
+      </w:r>
+      <w:r>
+        <w:rPr>
+          <w:rFonts w:hint="default" w:ascii="Calibri" w:hAnsi="Calibri" w:cs="Calibri"/>
+          <w:sz w:val="26"/>
+          <w:szCs w:val="26"/>
+          <w:lang w:val="en-US"/>
+        </w:rPr>
+        <w:t>effectiveness.</w:t>
+      </w:r>
+    </w:p>
+    <w:p>
       <w:bookmarkStart w:id="0" w:name="_GoBack"/>
       <w:bookmarkEnd w:id="0"/>
     </w:p>
-    <w:p>
-      <w:pPr>
-        <w:rPr>
-          <w:rFonts w:hint="default" w:ascii="Calibri" w:hAnsi="Calibri" w:cs="Calibri"/>
-          <w:b/>
-          <w:bCs/>
-          <w:sz w:val="26"/>
-          <w:szCs w:val="26"/>
-        </w:rPr>
-      </w:pPr>
-      <w:r>
-        <w:rPr>
-          <w:rFonts w:hint="default" w:ascii="Calibri" w:hAnsi="Calibri" w:cs="Calibri"/>
-          <w:b/>
-          <w:bCs/>
-          <w:sz w:val="26"/>
-          <w:szCs w:val="26"/>
-        </w:rPr>
-        <w:t>Background:</w:t>
-      </w:r>
-    </w:p>
-    <w:p>
-      <w:pPr>
-        <w:rPr>
-          <w:rFonts w:hint="default" w:ascii="Calibri" w:hAnsi="Calibri" w:cs="Calibri"/>
-          <w:sz w:val="26"/>
-          <w:szCs w:val="26"/>
-        </w:rPr>
-      </w:pPr>
-    </w:p>
-    <w:p>
-      <w:pPr>
-        <w:rPr>
-          <w:rFonts w:hint="default" w:ascii="Calibri" w:hAnsi="Calibri" w:cs="Calibri"/>
-          <w:sz w:val="26"/>
-          <w:szCs w:val="26"/>
-          <w:lang w:val="en-US"/>
-        </w:rPr>
-      </w:pPr>
-      <w:r>
-        <w:rPr>
-          <w:rFonts w:hint="default" w:ascii="Calibri" w:hAnsi="Calibri" w:cs="Calibri"/>
-          <w:sz w:val="26"/>
-          <w:szCs w:val="26"/>
-          <w:lang w:val="en-US"/>
-        </w:rPr>
-        <w:t>E</w:t>
-      </w:r>
-      <w:r>
-        <w:rPr>
-          <w:rFonts w:hint="default" w:ascii="Calibri" w:hAnsi="Calibri" w:cs="Calibri"/>
-          <w:sz w:val="26"/>
-          <w:szCs w:val="26"/>
-        </w:rPr>
-        <w:t xml:space="preserve">xams are a critical component of assessing students' knowledge and understanding of various subjects. However many students face difficulties in preparing effectively for exams which can lead to unsatisfactory results and even failure. Traditional study methods and resources may not always </w:t>
-      </w:r>
-      <w:r>
-        <w:rPr>
-          <w:rFonts w:hint="default" w:ascii="Calibri" w:hAnsi="Calibri" w:cs="Calibri"/>
-          <w:sz w:val="26"/>
-          <w:szCs w:val="26"/>
-          <w:lang w:val="en-US"/>
-        </w:rPr>
-        <w:t>leads</w:t>
-      </w:r>
-      <w:r>
-        <w:rPr>
-          <w:rFonts w:hint="default" w:ascii="Calibri" w:hAnsi="Calibri" w:cs="Calibri"/>
-          <w:sz w:val="26"/>
-          <w:szCs w:val="26"/>
-        </w:rPr>
-        <w:t xml:space="preserve"> to the specific needs and learning styles of individual students</w:t>
-      </w:r>
-      <w:r>
-        <w:rPr>
-          <w:rFonts w:hint="default" w:ascii="Calibri" w:hAnsi="Calibri" w:cs="Calibri"/>
-          <w:sz w:val="26"/>
-          <w:szCs w:val="26"/>
-          <w:lang w:val="en-US"/>
-        </w:rPr>
-        <w:t>.</w:t>
-      </w:r>
-    </w:p>
-    <w:p>
-      <w:pPr>
-        <w:rPr>
-          <w:rFonts w:hint="default" w:ascii="Calibri" w:hAnsi="Calibri" w:cs="Calibri"/>
-          <w:sz w:val="26"/>
-          <w:szCs w:val="26"/>
-        </w:rPr>
-      </w:pPr>
-    </w:p>
-    <w:p>
-      <w:pPr>
-        <w:rPr>
-          <w:rFonts w:hint="default" w:ascii="Calibri" w:hAnsi="Calibri" w:cs="Calibri"/>
-          <w:sz w:val="26"/>
-          <w:szCs w:val="26"/>
-        </w:rPr>
-      </w:pPr>
-      <w:r>
-        <w:rPr>
-          <w:rFonts w:hint="default" w:ascii="Calibri" w:hAnsi="Calibri" w:cs="Calibri"/>
-          <w:sz w:val="26"/>
-          <w:szCs w:val="26"/>
-        </w:rPr>
-        <w:t>Furthermore, students often struggle to identify their areas of weakness and find it challenging to improve upon them. They may lack access to targeted resources or personalized guidance that can help them address their knowledge gaps and enhance their understanding of key concepts. Additionally, the lack of opportunities for collaborative learning and discussion can limit students' ability to engage deeply with subject matter and gain different perspectives.</w:t>
-      </w:r>
-    </w:p>
-    <w:p>
-      <w:pPr>
-        <w:rPr>
-          <w:rFonts w:hint="default" w:ascii="Calibri" w:hAnsi="Calibri" w:cs="Calibri"/>
-          <w:sz w:val="26"/>
-          <w:szCs w:val="26"/>
-        </w:rPr>
-      </w:pPr>
-    </w:p>
-    <w:p>
-      <w:pPr>
-        <w:rPr>
-          <w:rFonts w:hint="default" w:ascii="Calibri" w:hAnsi="Calibri" w:cs="Calibri"/>
-          <w:sz w:val="26"/>
-          <w:szCs w:val="26"/>
-        </w:rPr>
-      </w:pPr>
-      <w:r>
-        <w:rPr>
-          <w:rFonts w:hint="default" w:ascii="Calibri" w:hAnsi="Calibri" w:cs="Calibri"/>
-          <w:sz w:val="26"/>
-          <w:szCs w:val="26"/>
-        </w:rPr>
-        <w:t>Motivated students are more likely to perform well academically and overcome challenges. However, maintaining motivation throughout the learning process can be difficult, especially in the face of setbacks or the monotony of exam preparation. Students may benefit from motivational resources that inspire and uplift them, reminding them of the importance of their education and encouraging them to persist in their efforts.</w:t>
-      </w:r>
-    </w:p>
-    <w:p>
-      <w:pPr>
-        <w:rPr>
-          <w:rFonts w:hint="default" w:ascii="Calibri" w:hAnsi="Calibri" w:cs="Calibri"/>
-          <w:sz w:val="26"/>
-          <w:szCs w:val="26"/>
-        </w:rPr>
-      </w:pPr>
-    </w:p>
-    <w:p>
-      <w:pPr>
-        <w:rPr>
-          <w:rFonts w:hint="default" w:ascii="Calibri" w:hAnsi="Calibri" w:cs="Calibri"/>
-          <w:sz w:val="26"/>
-          <w:szCs w:val="26"/>
-        </w:rPr>
-      </w:pPr>
-      <w:r>
-        <w:rPr>
-          <w:rFonts w:hint="default" w:ascii="Calibri" w:hAnsi="Calibri" w:cs="Calibri"/>
-          <w:sz w:val="26"/>
-          <w:szCs w:val="26"/>
-        </w:rPr>
-        <w:t>To address these challenges and enhance the exam preparation experience, this project aims to develop an application that provides a comprehensive solution.</w:t>
-      </w:r>
-      <w:r>
-        <w:rPr>
-          <w:rFonts w:hint="default" w:ascii="Calibri" w:hAnsi="Calibri" w:cs="Calibri"/>
-          <w:sz w:val="26"/>
-          <w:szCs w:val="26"/>
-          <w:lang w:val="en-US"/>
-        </w:rPr>
-        <w:t xml:space="preserve"> </w:t>
-      </w:r>
-      <w:r>
-        <w:rPr>
-          <w:rFonts w:hint="default" w:ascii="Calibri" w:hAnsi="Calibri" w:cs="Calibri"/>
-          <w:sz w:val="26"/>
-          <w:szCs w:val="26"/>
-        </w:rPr>
-        <w:t>the application will offer a range of exams covering diverse topics, personalized recommendations for topic improvement, a platform for collaborative question discussions, and motivational resources. The goal is to empower students to prepare effectively, identify and address their weaknesses, engage in meaningful discussions, and stay motivated throughout their learning journey.</w:t>
-      </w:r>
-    </w:p>
-    <w:p/>
     <w:sectPr>
       <w:pgSz w:w="11906" w:h="16838"/>
       <w:pgMar w:top="1440" w:right="1800" w:bottom="1440" w:left="1800" w:header="720" w:footer="720" w:gutter="0"/>
@@ -214,6 +506,26 @@
     </w:sectPr>
   </w:body>
 </w:document>
+</file>
+
+<file path=word/numbering.xml><?xml version="1.0" encoding="utf-8"?>
+<w:numbering xmlns:wpc="http://schemas.microsoft.com/office/word/2010/wordprocessingCanvas" xmlns:mc="http://schemas.openxmlformats.org/markup-compatibility/2006" xmlns:o="urn:schemas-microsoft-com:office:office" xmlns:r="http://schemas.openxmlformats.org/officeDocument/2006/relationships" xmlns:m="http://schemas.openxmlformats.org/officeDocument/2006/math" xmlns:v="urn:schemas-microsoft-com:vml" xmlns:wp14="http://schemas.microsoft.com/office/word/2010/wordprocessingDrawing" xmlns:wp="http://schemas.openxmlformats.org/drawingml/2006/wordprocessingDrawing" xmlns:w10="urn:schemas-microsoft-com:office:word" xmlns:w="http://schemas.openxmlformats.org/wordprocessingml/2006/main" xmlns:w14="http://schemas.microsoft.com/office/word/2010/wordml" xmlns:wpg="http://schemas.microsoft.com/office/word/2010/wordprocessingGroup" xmlns:wpi="http://schemas.microsoft.com/office/word/2010/wordprocessingInk" xmlns:wne="http://schemas.microsoft.com/office/word/2006/wordml" xmlns:wps="http://schemas.microsoft.com/office/word/2010/wordprocessingShape" xmlns:wpsCustomData="http://www.wps.cn/officeDocument/2013/wpsCustomData" mc:Ignorable="w14 wp14">
+  <w:abstractNum w:abstractNumId="0">
+    <w:nsid w:val="961F138F"/>
+    <w:multiLevelType w:val="singleLevel"/>
+    <w:tmpl w:val="961F138F"/>
+    <w:lvl w:ilvl="0" w:tentative="0">
+      <w:start w:val="4"/>
+      <w:numFmt w:val="decimal"/>
+      <w:suff w:val="space"/>
+      <w:lvlText w:val="%1."/>
+      <w:lvlJc w:val="left"/>
+    </w:lvl>
+  </w:abstractNum>
+  <w:num w:numId="1">
+    <w:abstractNumId w:val="0"/>
+  </w:num>
+</w:numbering>
 </file>
 
 <file path=word/styles.xml><?xml version="1.0" encoding="utf-8"?>

</xml_diff>

<commit_message>
add diagram of the usecase model
</commit_message>
<xml_diff>
--- a/Exam Overflow - Documentation.docx
+++ b/Exam Overflow - Documentation.docx
@@ -2418,11 +2418,104 @@
         <w:t xml:space="preserve"> System should follow relevant laws, regulations, and industry standards, like data protection and privacy regulations.</w:t>
       </w:r>
     </w:p>
-    <w:p/>
-    <w:p>
+    <w:p>
+      <w:pPr>
+        <w:rPr>
+          <w:rFonts w:hint="default" w:ascii="Calibri" w:hAnsi="Calibri" w:cs="Calibri"/>
+          <w:b w:val="0"/>
+          <w:bCs w:val="0"/>
+          <w:sz w:val="26"/>
+          <w:szCs w:val="26"/>
+          <w:lang w:val="en-US"/>
+        </w:rPr>
+      </w:pPr>
+    </w:p>
+    <w:p>
+      <w:pPr>
+        <w:rPr>
+          <w:rFonts w:hint="default" w:ascii="Calibri" w:hAnsi="Calibri" w:cs="Calibri"/>
+          <w:b/>
+          <w:bCs/>
+          <w:sz w:val="26"/>
+          <w:szCs w:val="26"/>
+          <w:lang w:val="en-US"/>
+        </w:rPr>
+      </w:pPr>
+      <w:r>
+        <w:rPr>
+          <w:rFonts w:hint="default" w:ascii="Calibri" w:hAnsi="Calibri" w:cs="Calibri"/>
+          <w:b/>
+          <w:bCs/>
+          <w:sz w:val="26"/>
+          <w:szCs w:val="26"/>
+          <w:lang w:val="en-US"/>
+        </w:rPr>
+        <w:t>2.2 Use-case model</w:t>
+      </w:r>
+    </w:p>
+    <w:p>
+      <w:pPr>
+        <w:rPr>
+          <w:rFonts w:hint="default" w:ascii="Calibri" w:hAnsi="Calibri" w:cs="Calibri"/>
+          <w:b w:val="0"/>
+          <w:bCs w:val="0"/>
+          <w:sz w:val="26"/>
+          <w:szCs w:val="26"/>
+          <w:lang w:val="en-US"/>
+        </w:rPr>
+      </w:pPr>
+      <w:r>
+        <w:rPr>
+          <w:rFonts w:hint="default" w:ascii="Calibri" w:hAnsi="Calibri" w:cs="Calibri"/>
+          <w:b w:val="0"/>
+          <w:bCs w:val="0"/>
+          <w:sz w:val="26"/>
+          <w:szCs w:val="26"/>
+          <w:lang w:val="en-US"/>
+        </w:rPr>
+        <w:drawing>
+          <wp:inline distT="0" distB="0" distL="114300" distR="114300">
+            <wp:extent cx="5273675" cy="4394200"/>
+            <wp:effectExtent l="0" t="0" r="14605" b="10160"/>
+            <wp:docPr id="1" name="Picture 1" descr="Screenshot 2024-06-05 114236"/>
+            <wp:cNvGraphicFramePr>
+              <a:graphicFrameLocks xmlns:a="http://schemas.openxmlformats.org/drawingml/2006/main" noChangeAspect="1"/>
+            </wp:cNvGraphicFramePr>
+            <a:graphic xmlns:a="http://schemas.openxmlformats.org/drawingml/2006/main">
+              <a:graphicData uri="http://schemas.openxmlformats.org/drawingml/2006/picture">
+                <pic:pic xmlns:pic="http://schemas.openxmlformats.org/drawingml/2006/picture">
+                  <pic:nvPicPr>
+                    <pic:cNvPr id="1" name="Picture 1" descr="Screenshot 2024-06-05 114236"/>
+                    <pic:cNvPicPr>
+                      <a:picLocks noChangeAspect="1"/>
+                    </pic:cNvPicPr>
+                  </pic:nvPicPr>
+                  <pic:blipFill>
+                    <a:blip r:embed="rId4"/>
+                    <a:stretch>
+                      <a:fillRect/>
+                    </a:stretch>
+                  </pic:blipFill>
+                  <pic:spPr>
+                    <a:xfrm>
+                      <a:off x="0" y="0"/>
+                      <a:ext cx="5273675" cy="4394200"/>
+                    </a:xfrm>
+                    <a:prstGeom prst="rect">
+                      <a:avLst/>
+                    </a:prstGeom>
+                  </pic:spPr>
+                </pic:pic>
+              </a:graphicData>
+            </a:graphic>
+          </wp:inline>
+        </w:drawing>
+      </w:r>
       <w:bookmarkStart w:id="0" w:name="_GoBack"/>
       <w:bookmarkEnd w:id="0"/>
     </w:p>
+    <w:p/>
+    <w:p/>
     <w:sectPr>
       <w:pgSz w:w="11906" w:h="16838"/>
       <w:pgMar w:top="1440" w:right="1800" w:bottom="1440" w:left="1800" w:header="720" w:footer="720" w:gutter="0"/>

</xml_diff>

<commit_message>
final for the sequence diagram
</commit_message>
<xml_diff>
--- a/Exam Overflow - Documentation.docx
+++ b/Exam Overflow - Documentation.docx
@@ -5258,7 +5258,234 @@
         </w:drawing>
       </w:r>
     </w:p>
-    <w:p>
+    <w:p/>
+    <w:p>
+      <w:pPr>
+        <w:rPr>
+          <w:rFonts w:hint="default" w:ascii="Calibri" w:hAnsi="Calibri" w:cs="Calibri"/>
+          <w:b/>
+          <w:bCs/>
+          <w:sz w:val="26"/>
+          <w:szCs w:val="26"/>
+          <w:lang w:val="en-US"/>
+        </w:rPr>
+      </w:pPr>
+      <w:r>
+        <w:rPr>
+          <w:rFonts w:hint="default" w:ascii="Calibri" w:hAnsi="Calibri" w:cs="Calibri"/>
+          <w:b/>
+          <w:bCs/>
+          <w:sz w:val="26"/>
+          <w:szCs w:val="26"/>
+          <w:lang w:val="en-US"/>
+        </w:rPr>
+        <w:t>Use-case name: Submit Question</w:t>
+      </w:r>
+    </w:p>
+    <w:p>
+      <w:pPr>
+        <w:rPr>
+          <w:rFonts w:hint="default" w:ascii="Calibri" w:hAnsi="Calibri" w:cs="Calibri"/>
+          <w:b/>
+          <w:bCs/>
+          <w:sz w:val="26"/>
+          <w:szCs w:val="26"/>
+          <w:lang w:val="en-US"/>
+        </w:rPr>
+      </w:pPr>
+    </w:p>
+    <w:p>
+      <w:pPr>
+        <w:numPr>
+          <w:ilvl w:val="0"/>
+          <w:numId w:val="0"/>
+        </w:numPr>
+        <w:rPr>
+          <w:rFonts w:hint="default" w:ascii="Calibri" w:hAnsi="Calibri" w:cs="Calibri"/>
+          <w:sz w:val="26"/>
+          <w:szCs w:val="26"/>
+          <w:lang w:val="en-US"/>
+        </w:rPr>
+      </w:pPr>
+      <w:r>
+        <w:rPr>
+          <w:rFonts w:hint="default" w:ascii="Calibri" w:hAnsi="Calibri" w:cs="Calibri"/>
+          <w:sz w:val="26"/>
+          <w:szCs w:val="26"/>
+          <w:lang w:val="en-US"/>
+        </w:rPr>
+        <w:drawing>
+          <wp:inline distT="0" distB="0" distL="114300" distR="114300">
+            <wp:extent cx="5268595" cy="3072130"/>
+            <wp:effectExtent l="0" t="0" r="4445" b="6350"/>
+            <wp:docPr id="12" name="Picture 12" descr="Screenshot 2024-05-31 005013"/>
+            <wp:cNvGraphicFramePr>
+              <a:graphicFrameLocks xmlns:a="http://schemas.openxmlformats.org/drawingml/2006/main" noChangeAspect="1"/>
+            </wp:cNvGraphicFramePr>
+            <a:graphic xmlns:a="http://schemas.openxmlformats.org/drawingml/2006/main">
+              <a:graphicData uri="http://schemas.openxmlformats.org/drawingml/2006/picture">
+                <pic:pic xmlns:pic="http://schemas.openxmlformats.org/drawingml/2006/picture">
+                  <pic:nvPicPr>
+                    <pic:cNvPr id="12" name="Picture 12" descr="Screenshot 2024-05-31 005013"/>
+                    <pic:cNvPicPr>
+                      <a:picLocks noChangeAspect="1"/>
+                    </pic:cNvPicPr>
+                  </pic:nvPicPr>
+                  <pic:blipFill>
+                    <a:blip r:embed="rId9"/>
+                    <a:stretch>
+                      <a:fillRect/>
+                    </a:stretch>
+                  </pic:blipFill>
+                  <pic:spPr>
+                    <a:xfrm>
+                      <a:off x="0" y="0"/>
+                      <a:ext cx="5268595" cy="3072130"/>
+                    </a:xfrm>
+                    <a:prstGeom prst="rect">
+                      <a:avLst/>
+                    </a:prstGeom>
+                  </pic:spPr>
+                </pic:pic>
+              </a:graphicData>
+            </a:graphic>
+          </wp:inline>
+        </w:drawing>
+      </w:r>
+    </w:p>
+    <w:p>
+      <w:pPr>
+        <w:rPr>
+          <w:rFonts w:hint="default" w:ascii="Calibri" w:hAnsi="Calibri" w:cs="Calibri"/>
+          <w:b/>
+          <w:bCs/>
+          <w:sz w:val="26"/>
+          <w:szCs w:val="26"/>
+          <w:lang w:val="en-US"/>
+        </w:rPr>
+      </w:pPr>
+    </w:p>
+    <w:p>
+      <w:pPr>
+        <w:numPr>
+          <w:ilvl w:val="0"/>
+          <w:numId w:val="0"/>
+        </w:numPr>
+        <w:rPr>
+          <w:rFonts w:hint="default" w:ascii="Calibri" w:hAnsi="Calibri" w:cs="Calibri"/>
+          <w:b/>
+          <w:bCs/>
+          <w:sz w:val="26"/>
+          <w:szCs w:val="26"/>
+          <w:lang w:val="en-US"/>
+        </w:rPr>
+      </w:pPr>
+      <w:r>
+        <w:rPr>
+          <w:rFonts w:hint="default" w:ascii="Calibri" w:hAnsi="Calibri" w:cs="Calibri"/>
+          <w:b/>
+          <w:bCs/>
+          <w:sz w:val="26"/>
+          <w:szCs w:val="26"/>
+          <w:lang w:val="en-US"/>
+        </w:rPr>
+        <w:t>Use-case name: Discuss with Question</w:t>
+      </w:r>
+    </w:p>
+    <w:p>
+      <w:pPr>
+        <w:rPr>
+          <w:rFonts w:hint="default" w:ascii="Calibri" w:hAnsi="Calibri" w:cs="Calibri"/>
+          <w:b/>
+          <w:bCs/>
+          <w:sz w:val="26"/>
+          <w:szCs w:val="26"/>
+          <w:lang w:val="en-US"/>
+        </w:rPr>
+      </w:pPr>
+    </w:p>
+    <w:p>
+      <w:pPr>
+        <w:numPr>
+          <w:ilvl w:val="0"/>
+          <w:numId w:val="0"/>
+        </w:numPr>
+        <w:rPr>
+          <w:rFonts w:hint="default" w:ascii="Calibri" w:hAnsi="Calibri" w:cs="Calibri"/>
+          <w:sz w:val="26"/>
+          <w:szCs w:val="26"/>
+          <w:lang w:val="en-US"/>
+        </w:rPr>
+      </w:pPr>
+      <w:r>
+        <w:rPr>
+          <w:rFonts w:hint="default" w:ascii="Calibri" w:hAnsi="Calibri" w:cs="Calibri"/>
+          <w:sz w:val="26"/>
+          <w:szCs w:val="26"/>
+          <w:lang w:val="en-US"/>
+        </w:rPr>
+        <w:drawing>
+          <wp:inline distT="0" distB="0" distL="114300" distR="114300">
+            <wp:extent cx="5273675" cy="3606165"/>
+            <wp:effectExtent l="0" t="0" r="14605" b="5715"/>
+            <wp:docPr id="13" name="Picture 13" descr="Screenshot 2024-05-31 005321"/>
+            <wp:cNvGraphicFramePr>
+              <a:graphicFrameLocks xmlns:a="http://schemas.openxmlformats.org/drawingml/2006/main" noChangeAspect="1"/>
+            </wp:cNvGraphicFramePr>
+            <a:graphic xmlns:a="http://schemas.openxmlformats.org/drawingml/2006/main">
+              <a:graphicData uri="http://schemas.openxmlformats.org/drawingml/2006/picture">
+                <pic:pic xmlns:pic="http://schemas.openxmlformats.org/drawingml/2006/picture">
+                  <pic:nvPicPr>
+                    <pic:cNvPr id="13" name="Picture 13" descr="Screenshot 2024-05-31 005321"/>
+                    <pic:cNvPicPr>
+                      <a:picLocks noChangeAspect="1"/>
+                    </pic:cNvPicPr>
+                  </pic:nvPicPr>
+                  <pic:blipFill>
+                    <a:blip r:embed="rId10"/>
+                    <a:stretch>
+                      <a:fillRect/>
+                    </a:stretch>
+                  </pic:blipFill>
+                  <pic:spPr>
+                    <a:xfrm>
+                      <a:off x="0" y="0"/>
+                      <a:ext cx="5273675" cy="3606165"/>
+                    </a:xfrm>
+                    <a:prstGeom prst="rect">
+                      <a:avLst/>
+                    </a:prstGeom>
+                  </pic:spPr>
+                </pic:pic>
+              </a:graphicData>
+            </a:graphic>
+          </wp:inline>
+        </w:drawing>
+      </w:r>
+    </w:p>
+    <w:p>
+      <w:pPr>
+        <w:rPr>
+          <w:rFonts w:hint="default" w:ascii="Calibri" w:hAnsi="Calibri" w:cs="Calibri"/>
+          <w:b/>
+          <w:bCs/>
+          <w:sz w:val="26"/>
+          <w:szCs w:val="26"/>
+          <w:lang w:val="en-US"/>
+        </w:rPr>
+      </w:pPr>
+    </w:p>
+    <w:p>
+      <w:pPr>
+        <w:rPr>
+          <w:rFonts w:hint="default" w:ascii="Calibri" w:hAnsi="Calibri" w:cs="Calibri"/>
+          <w:b/>
+          <w:bCs/>
+          <w:sz w:val="26"/>
+          <w:szCs w:val="26"/>
+          <w:lang w:val="en-US"/>
+        </w:rPr>
+      </w:pPr>
       <w:bookmarkStart w:id="0" w:name="_GoBack"/>
       <w:bookmarkEnd w:id="0"/>
     </w:p>

</xml_diff>